<commit_message>
Upload: -Finished PGM homework5. Not all runs completed. Still some wonky error with "comparator violates its general contract" on extremely rare occasions.
</commit_message>
<xml_diff>
--- a/projects/graduate/cs6301-probabilistic-graphical-models/homework5/doc/homework5.docx
+++ b/projects/graduate/cs6301-probabilistic-graphical-models/homework5/doc/homework5.docx
@@ -44,6 +44,26 @@
       </w:pPr>
       <w:r>
         <w:t>Task 2 is implemented as BN_EM_POD and reported with the same name. Please see /doc/readme.txt for more information.</w:t>
+      </w:r>
+      <w:r>
+        <w:t xml:space="preserve"> Note that the proposal distribution is </w:t>
+      </w:r>
+      <w:r>
+        <w:rPr>
+          <w:i/>
+        </w:rPr>
+        <w:t>randomly generated</w:t>
+      </w:r>
+      <w:r>
+        <w:t xml:space="preserve"> and so the </w:t>
+      </w:r>
+      <w:proofErr w:type="spellStart"/>
+      <w:r>
+        <w:t>lld</w:t>
+      </w:r>
+      <w:proofErr w:type="spellEnd"/>
+      <w:r>
+        <w:t xml:space="preserve"> values reported reflect that. Each reported value is after 20 iterations.</w:t>
       </w:r>
     </w:p>
     <w:p>
@@ -697,7 +717,7 @@
         <w:rPr>
           <w:noProof/>
         </w:rPr>
-        <w:t>4/30/2013</w:t>
+        <w:t>5/1/2013</w:t>
       </w:r>
     </w:fldSimple>
   </w:p>

</xml_diff>